<commit_message>
Make taxi times optional
Resolves:
https://github.com/joffrey-bion/hr-buddy/issues/4
</commit_message>
<xml_diff>
--- a/agenda-generator/src/main/resources/agenda-template.docx
+++ b/agenda-generator/src/main/resources/agenda-template.docx
@@ -1,6 +1,6 @@
 
 <file path=word/document.xml><?xml version="1.0" encoding="utf-8"?>
-<w:document xmlns:wpc="http://schemas.microsoft.com/office/word/2010/wordprocessingCanvas" xmlns:mc="http://schemas.openxmlformats.org/markup-compatibility/2006" xmlns:o="urn:schemas-microsoft-com:office:office" xmlns:r="http://schemas.openxmlformats.org/officeDocument/2006/relationships" xmlns:m="http://schemas.openxmlformats.org/officeDocument/2006/math" xmlns:v="urn:schemas-microsoft-com:vml" xmlns:wp14="http://schemas.microsoft.com/office/word/2010/wordprocessingDrawing" xmlns:wp="http://schemas.openxmlformats.org/drawingml/2006/wordprocessingDrawing" xmlns:w10="urn:schemas-microsoft-com:office:word" xmlns:w="http://schemas.openxmlformats.org/wordprocessingml/2006/main" xmlns:w14="http://schemas.microsoft.com/office/word/2010/wordml" xmlns:w15="http://schemas.microsoft.com/office/word/2012/wordml" xmlns:wpg="http://schemas.microsoft.com/office/word/2010/wordprocessingGroup" xmlns:wpi="http://schemas.microsoft.com/office/word/2010/wordprocessingInk" xmlns:wne="http://schemas.microsoft.com/office/word/2006/wordml" xmlns:wps="http://schemas.microsoft.com/office/word/2010/wordprocessingShape" mc:Ignorable="w14 w15 wp14">
+<w:document xmlns:wpc="http://schemas.microsoft.com/office/word/2010/wordprocessingCanvas" xmlns:cx="http://schemas.microsoft.com/office/drawing/2014/chartex" xmlns:cx1="http://schemas.microsoft.com/office/drawing/2015/9/8/chartex" xmlns:cx2="http://schemas.microsoft.com/office/drawing/2015/10/21/chartex" xmlns:cx3="http://schemas.microsoft.com/office/drawing/2016/5/9/chartex" xmlns:cx4="http://schemas.microsoft.com/office/drawing/2016/5/10/chartex" xmlns:cx5="http://schemas.microsoft.com/office/drawing/2016/5/11/chartex" xmlns:cx6="http://schemas.microsoft.com/office/drawing/2016/5/12/chartex" xmlns:cx7="http://schemas.microsoft.com/office/drawing/2016/5/13/chartex" xmlns:cx8="http://schemas.microsoft.com/office/drawing/2016/5/14/chartex" xmlns:mc="http://schemas.openxmlformats.org/markup-compatibility/2006" xmlns:aink="http://schemas.microsoft.com/office/drawing/2016/ink" xmlns:am3d="http://schemas.microsoft.com/office/drawing/2017/model3d" xmlns:o="urn:schemas-microsoft-com:office:office" xmlns:r="http://schemas.openxmlformats.org/officeDocument/2006/relationships" xmlns:m="http://schemas.openxmlformats.org/officeDocument/2006/math" xmlns:v="urn:schemas-microsoft-com:vml" xmlns:wp14="http://schemas.microsoft.com/office/word/2010/wordprocessingDrawing" xmlns:wp="http://schemas.openxmlformats.org/drawingml/2006/wordprocessingDrawing" xmlns:w10="urn:schemas-microsoft-com:office:word" xmlns:w="http://schemas.openxmlformats.org/wordprocessingml/2006/main" xmlns:w14="http://schemas.microsoft.com/office/word/2010/wordml" xmlns:w15="http://schemas.microsoft.com/office/word/2012/wordml" xmlns:w16cid="http://schemas.microsoft.com/office/word/2016/wordml/cid" xmlns:w16se="http://schemas.microsoft.com/office/word/2015/wordml/symex" xmlns:wpg="http://schemas.microsoft.com/office/word/2010/wordprocessingGroup" xmlns:wpi="http://schemas.microsoft.com/office/word/2010/wordprocessingInk" xmlns:wne="http://schemas.microsoft.com/office/word/2006/wordml" xmlns:wps="http://schemas.microsoft.com/office/word/2010/wordprocessingShape" mc:Ignorable="w14 w15 w16se w16cid wp14">
   <w:body>
     <w:p>
       <w:pPr>
@@ -242,6 +242,7 @@
           <w:szCs w:val="20"/>
         </w:rPr>
       </w:pPr>
+      <w:commentRangeStart w:id="0"/>
       <w:r>
         <w:rPr>
           <w:rFonts w:eastAsia="Verdana" w:cs="Verdana"/>
@@ -256,6 +257,7 @@
         <w:t>${</w:t>
       </w:r>
       <w:proofErr w:type="spellStart"/>
+      <w:proofErr w:type="gramStart"/>
       <w:r>
         <w:rPr>
           <w:rFonts w:eastAsia="Verdana" w:cs="Verdana"/>
@@ -270,6 +272,7 @@
         <w:t>a.morningTaxiTime</w:t>
       </w:r>
       <w:proofErr w:type="spellEnd"/>
+      <w:proofErr w:type="gramEnd"/>
       <w:r>
         <w:rPr>
           <w:rFonts w:eastAsia="Verdana" w:cs="Verdana"/>
@@ -296,7 +299,6 @@
         </w:rPr>
         <w:tab/>
       </w:r>
-      <w:proofErr w:type="gramStart"/>
       <w:r>
         <w:rPr>
           <w:rFonts w:eastAsia="Verdana" w:cs="Verdana"/>
@@ -306,19 +308,14 @@
           <w:sz w:val="20"/>
           <w:szCs w:val="20"/>
         </w:rPr>
-        <w:t>A</w:t>
-      </w:r>
-      <w:proofErr w:type="gramEnd"/>
-      <w:r>
-        <w:rPr>
-          <w:rFonts w:eastAsia="Verdana" w:cs="Verdana"/>
-          <w:i/>
-          <w:iCs/>
-          <w:color w:val="000000"/>
-          <w:sz w:val="20"/>
-          <w:szCs w:val="20"/>
-        </w:rPr>
-        <w:t xml:space="preserve"> taxi will drive you from the hotel to Amadeus BEL AIR</w:t>
+        <w:t>A taxi will drive you from the hotel to Amadeus BEL AIR</w:t>
+      </w:r>
+      <w:commentRangeEnd w:id="0"/>
+      <w:r>
+        <w:rPr>
+          <w:rStyle w:val="CommentReference"/>
+        </w:rPr>
+        <w:commentReference w:id="0"/>
       </w:r>
     </w:p>
     <w:p>
@@ -341,7 +338,7 @@
           <w:szCs w:val="22"/>
         </w:rPr>
       </w:pPr>
-      <w:commentRangeStart w:id="0"/>
+      <w:commentRangeStart w:id="1"/>
       <w:r>
         <w:rPr>
           <w:rFonts w:eastAsia="Verdana" w:cs="Verdana"/>
@@ -462,14 +459,14 @@
         </w:rPr>
         <w:t>}</w:t>
       </w:r>
-      <w:commentRangeEnd w:id="0"/>
+      <w:commentRangeEnd w:id="1"/>
       <w:r>
         <w:rPr>
           <w:rStyle w:val="CommentReference"/>
           <w:sz w:val="22"/>
           <w:szCs w:val="22"/>
         </w:rPr>
-        <w:commentReference w:id="0"/>
+        <w:commentReference w:id="1"/>
       </w:r>
     </w:p>
     <w:p>
@@ -527,7 +524,7 @@
           <w:szCs w:val="22"/>
         </w:rPr>
       </w:pPr>
-      <w:commentRangeStart w:id="1"/>
+      <w:commentRangeStart w:id="2"/>
       <w:r>
         <w:rPr>
           <w:rFonts w:eastAsia="Verdana" w:cs="Verdana"/>
@@ -670,14 +667,14 @@
         </w:rPr>
         <w:t>}</w:t>
       </w:r>
-      <w:commentRangeEnd w:id="1"/>
+      <w:commentRangeEnd w:id="2"/>
       <w:r>
         <w:rPr>
           <w:rStyle w:val="CommentReference"/>
           <w:sz w:val="22"/>
           <w:szCs w:val="22"/>
         </w:rPr>
-        <w:commentReference w:id="1"/>
+        <w:commentReference w:id="2"/>
       </w:r>
     </w:p>
     <w:p>
@@ -769,6 +766,8 @@
         </w:rPr>
         <w:t>Please give your badge back and take back your ID</w:t>
       </w:r>
+      <w:bookmarkStart w:id="3" w:name="_GoBack"/>
+      <w:bookmarkEnd w:id="3"/>
     </w:p>
     <w:p>
       <w:pPr>
@@ -786,7 +785,7 @@
           <w:szCs w:val="20"/>
         </w:rPr>
       </w:pPr>
-      <w:bookmarkStart w:id="2" w:name="_GoBack"/>
+      <w:commentRangeStart w:id="4"/>
       <w:r>
         <w:rPr>
           <w:rFonts w:eastAsia="Verdana" w:cs="Verdana"/>
@@ -801,6 +800,7 @@
         <w:t>${</w:t>
       </w:r>
       <w:proofErr w:type="spellStart"/>
+      <w:proofErr w:type="gramStart"/>
       <w:r>
         <w:rPr>
           <w:rFonts w:eastAsia="Verdana" w:cs="Verdana"/>
@@ -815,6 +815,7 @@
         <w:t>a.eveningTaxiTime</w:t>
       </w:r>
       <w:proofErr w:type="spellEnd"/>
+      <w:proofErr w:type="gramEnd"/>
       <w:r>
         <w:rPr>
           <w:rFonts w:eastAsia="Verdana" w:cs="Verdana"/>
@@ -841,7 +842,6 @@
         </w:rPr>
         <w:tab/>
       </w:r>
-      <w:proofErr w:type="gramStart"/>
       <w:r>
         <w:rPr>
           <w:rFonts w:eastAsia="Verdana" w:cs="Verdana"/>
@@ -851,22 +851,16 @@
           <w:sz w:val="20"/>
           <w:szCs w:val="20"/>
         </w:rPr>
-        <w:t>A</w:t>
-      </w:r>
-      <w:proofErr w:type="gramEnd"/>
-      <w:r>
-        <w:rPr>
-          <w:rFonts w:eastAsia="Verdana" w:cs="Verdana"/>
-          <w:i/>
-          <w:iCs/>
-          <w:color w:val="000000"/>
-          <w:sz w:val="20"/>
-          <w:szCs w:val="20"/>
-        </w:rPr>
-        <w:t xml:space="preserve"> taxi will drive you to Nice airport</w:t>
+        <w:t>A taxi will drive you to Nice airport</w:t>
+      </w:r>
+      <w:commentRangeEnd w:id="4"/>
+      <w:r>
+        <w:rPr>
+          <w:rStyle w:val="CommentReference"/>
+        </w:rPr>
+        <w:commentReference w:id="4"/>
       </w:r>
     </w:p>
-    <w:bookmarkEnd w:id="2"/>
     <w:p>
       <w:pPr>
         <w:spacing w:after="0"/>
@@ -957,48 +951,32 @@
           <w:rFonts w:cs="Arial"/>
           <w:color w:val="5F5F5F"/>
         </w:rPr>
-        <w:t xml:space="preserve">06902 Sophia Antipolis </w:t>
-      </w:r>
-      <w:proofErr w:type="spellStart"/>
+        <w:t>06902 Sophia Antipolis Cedex, France</w:t>
+      </w:r>
+      <w:r>
+        <w:br/>
+      </w:r>
       <w:r>
         <w:rPr>
           <w:rFonts w:cs="Arial"/>
           <w:color w:val="5F5F5F"/>
         </w:rPr>
-        <w:t>Cedex</w:t>
-      </w:r>
-      <w:proofErr w:type="spellEnd"/>
+        <w:t>T: +33 4 97 15 10 07</w:t>
+      </w:r>
+      <w:r>
+        <w:br/>
+      </w:r>
       <w:r>
         <w:rPr>
           <w:rFonts w:cs="Arial"/>
           <w:color w:val="5F5F5F"/>
         </w:rPr>
-        <w:t>, France</w:t>
+        <w:t>claire.garnier@amadeus.com</w:t>
       </w:r>
       <w:r>
         <w:br/>
       </w:r>
-      <w:r>
-        <w:rPr>
-          <w:rFonts w:cs="Arial"/>
-          <w:color w:val="5F5F5F"/>
-        </w:rPr>
-        <w:t>T: +33 4 97 15 10 07</w:t>
-      </w:r>
-      <w:r>
-        <w:br/>
-      </w:r>
-      <w:r>
-        <w:rPr>
-          <w:rFonts w:cs="Arial"/>
-          <w:color w:val="5F5F5F"/>
-        </w:rPr>
-        <w:t>claire.garnier@amadeus.com</w:t>
-      </w:r>
-      <w:r>
-        <w:br/>
-      </w:r>
-      <w:hyperlink r:id="rId10">
+      <w:hyperlink r:id="rId11">
         <w:r>
           <w:rPr>
             <w:rFonts w:cs="Arial"/>
@@ -1026,8 +1004,8 @@
       </w:pPr>
     </w:p>
     <w:sectPr>
-      <w:headerReference w:type="default" r:id="rId11"/>
-      <w:footerReference w:type="default" r:id="rId12"/>
+      <w:headerReference w:type="default" r:id="rId12"/>
+      <w:footerReference w:type="default" r:id="rId13"/>
       <w:pgSz w:w="11906" w:h="16838" w:code="9"/>
       <w:pgMar w:top="1418" w:right="566" w:bottom="284" w:left="851" w:header="567" w:footer="0" w:gutter="0"/>
       <w:pgNumType w:start="1"/>
@@ -1039,8 +1017,8 @@
 </file>
 
 <file path=word/comments.xml><?xml version="1.0" encoding="utf-8"?>
-<w:comments xmlns:wpc="http://schemas.microsoft.com/office/word/2010/wordprocessingCanvas" xmlns:mc="http://schemas.openxmlformats.org/markup-compatibility/2006" xmlns:o="urn:schemas-microsoft-com:office:office" xmlns:r="http://schemas.openxmlformats.org/officeDocument/2006/relationships" xmlns:m="http://schemas.openxmlformats.org/officeDocument/2006/math" xmlns:v="urn:schemas-microsoft-com:vml" xmlns:wp14="http://schemas.microsoft.com/office/word/2010/wordprocessingDrawing" xmlns:wp="http://schemas.openxmlformats.org/drawingml/2006/wordprocessingDrawing" xmlns:w10="urn:schemas-microsoft-com:office:word" xmlns:w="http://schemas.openxmlformats.org/wordprocessingml/2006/main" xmlns:w14="http://schemas.microsoft.com/office/word/2010/wordml" xmlns:w15="http://schemas.microsoft.com/office/word/2012/wordml" xmlns:wpg="http://schemas.microsoft.com/office/word/2010/wordprocessingGroup" xmlns:wpi="http://schemas.microsoft.com/office/word/2010/wordprocessingInk" xmlns:wne="http://schemas.microsoft.com/office/word/2006/wordml" xmlns:wps="http://schemas.microsoft.com/office/word/2010/wordprocessingShape" mc:Ignorable="w14 w15 wp14">
-  <w:comment w:id="0" w:author="Joffrey BION" w:date="2018-09-04T13:15:00Z" w:initials="JB">
+<w:comments xmlns:wpc="http://schemas.microsoft.com/office/word/2010/wordprocessingCanvas" xmlns:cx="http://schemas.microsoft.com/office/drawing/2014/chartex" xmlns:cx1="http://schemas.microsoft.com/office/drawing/2015/9/8/chartex" xmlns:cx2="http://schemas.microsoft.com/office/drawing/2015/10/21/chartex" xmlns:cx3="http://schemas.microsoft.com/office/drawing/2016/5/9/chartex" xmlns:cx4="http://schemas.microsoft.com/office/drawing/2016/5/10/chartex" xmlns:cx5="http://schemas.microsoft.com/office/drawing/2016/5/11/chartex" xmlns:cx6="http://schemas.microsoft.com/office/drawing/2016/5/12/chartex" xmlns:cx7="http://schemas.microsoft.com/office/drawing/2016/5/13/chartex" xmlns:cx8="http://schemas.microsoft.com/office/drawing/2016/5/14/chartex" xmlns:mc="http://schemas.openxmlformats.org/markup-compatibility/2006" xmlns:aink="http://schemas.microsoft.com/office/drawing/2016/ink" xmlns:am3d="http://schemas.microsoft.com/office/drawing/2017/model3d" xmlns:o="urn:schemas-microsoft-com:office:office" xmlns:r="http://schemas.openxmlformats.org/officeDocument/2006/relationships" xmlns:m="http://schemas.openxmlformats.org/officeDocument/2006/math" xmlns:v="urn:schemas-microsoft-com:vml" xmlns:wp14="http://schemas.microsoft.com/office/word/2010/wordprocessingDrawing" xmlns:wp="http://schemas.openxmlformats.org/drawingml/2006/wordprocessingDrawing" xmlns:w10="urn:schemas-microsoft-com:office:word" xmlns:w="http://schemas.openxmlformats.org/wordprocessingml/2006/main" xmlns:w14="http://schemas.microsoft.com/office/word/2010/wordml" xmlns:w15="http://schemas.microsoft.com/office/word/2012/wordml" xmlns:w16cid="http://schemas.microsoft.com/office/word/2016/wordml/cid" xmlns:w16se="http://schemas.microsoft.com/office/word/2015/wordml/symex" xmlns:wpg="http://schemas.microsoft.com/office/word/2010/wordprocessingGroup" xmlns:wpi="http://schemas.microsoft.com/office/word/2010/wordprocessingInk" xmlns:wne="http://schemas.microsoft.com/office/word/2006/wordml" xmlns:wps="http://schemas.microsoft.com/office/word/2010/wordprocessingShape" mc:Ignorable="w14 w15 w16se w16cid wp14">
+  <w:comment w:id="0" w:author="Joffrey BION [2]" w:date="2018-09-29T16:44:00Z" w:initials="JB">
     <w:p>
       <w:pPr>
         <w:pStyle w:val="CommentText"/>
@@ -1054,7 +1032,7 @@
       <w:proofErr w:type="spellStart"/>
       <w:proofErr w:type="gramStart"/>
       <w:r>
-        <w:t>repeatParagraph</w:t>
+        <w:t>displayParagraphIf</w:t>
       </w:r>
       <w:proofErr w:type="spellEnd"/>
       <w:r>
@@ -1063,35 +1041,103 @@
       <w:proofErr w:type="spellStart"/>
       <w:proofErr w:type="gramEnd"/>
       <w:r>
-        <w:t>a.</w:t>
-      </w:r>
-      <w:r>
-        <w:t>morning</w:t>
-      </w:r>
-      <w:r>
-        <w:t>Slots</w:t>
+        <w:t>a.morningTaxiTime</w:t>
       </w:r>
       <w:proofErr w:type="spellEnd"/>
       <w:r>
-        <w:t>)</w:t>
-      </w:r>
-      <w:r>
-        <w:rPr>
-          <w:rStyle w:val="CommentReference"/>
-        </w:rPr>
-        <w:annotationRef/>
+        <w:t xml:space="preserve"> != null)</w:t>
       </w:r>
     </w:p>
   </w:comment>
-  <w:comment w:id="1" w:author="Joffrey BION" w:date="2018-09-01T13:16:00Z" w:initials="JB">
+  <w:comment w:id="1" w:author="Joffrey BION" w:date="2018-09-04T13:15:00Z" w:initials="JB">
     <w:p>
       <w:pPr>
         <w:pStyle w:val="CommentText"/>
       </w:pPr>
+      <w:r>
+        <w:rPr>
+          <w:rStyle w:val="CommentReference"/>
+        </w:rPr>
+        <w:annotationRef/>
+      </w:r>
+      <w:proofErr w:type="spellStart"/>
+      <w:r>
+        <w:t>repeatParagraph</w:t>
+      </w:r>
+      <w:proofErr w:type="spellEnd"/>
+      <w:r>
+        <w:t>(</w:t>
+      </w:r>
       <w:proofErr w:type="spellStart"/>
       <w:proofErr w:type="gramStart"/>
       <w:r>
+        <w:t>a.morningSlots</w:t>
+      </w:r>
+      <w:proofErr w:type="spellEnd"/>
+      <w:proofErr w:type="gramEnd"/>
+      <w:r>
+        <w:t>)</w:t>
+      </w:r>
+      <w:r>
+        <w:rPr>
+          <w:rStyle w:val="CommentReference"/>
+        </w:rPr>
+        <w:annotationRef/>
+      </w:r>
+    </w:p>
+  </w:comment>
+  <w:comment w:id="2" w:author="Joffrey BION" w:date="2018-09-01T13:16:00Z" w:initials="JB">
+    <w:p>
+      <w:pPr>
+        <w:pStyle w:val="CommentText"/>
+      </w:pPr>
+      <w:proofErr w:type="spellStart"/>
+      <w:r>
         <w:t>repeatParagraph</w:t>
+      </w:r>
+      <w:proofErr w:type="spellEnd"/>
+      <w:r>
+        <w:t>(</w:t>
+      </w:r>
+      <w:proofErr w:type="spellStart"/>
+      <w:proofErr w:type="gramStart"/>
+      <w:r>
+        <w:t>a.afternoonSlots</w:t>
+      </w:r>
+      <w:proofErr w:type="spellEnd"/>
+      <w:proofErr w:type="gramEnd"/>
+      <w:r>
+        <w:t>)</w:t>
+      </w:r>
+      <w:r>
+        <w:rPr>
+          <w:rStyle w:val="CommentReference"/>
+        </w:rPr>
+        <w:annotationRef/>
+      </w:r>
+      <w:r>
+        <w:rPr>
+          <w:rStyle w:val="CommentReference"/>
+        </w:rPr>
+        <w:annotationRef/>
+      </w:r>
+    </w:p>
+  </w:comment>
+  <w:comment w:id="4" w:author="Joffrey BION [2]" w:date="2018-09-29T16:45:00Z" w:initials="JB">
+    <w:p>
+      <w:pPr>
+        <w:pStyle w:val="CommentText"/>
+      </w:pPr>
+      <w:r>
+        <w:rPr>
+          <w:rStyle w:val="CommentReference"/>
+        </w:rPr>
+        <w:annotationRef/>
+      </w:r>
+      <w:proofErr w:type="spellStart"/>
+      <w:proofErr w:type="gramStart"/>
+      <w:r>
+        <w:t>displayParagraphIf</w:t>
       </w:r>
       <w:proofErr w:type="spellEnd"/>
       <w:r>
@@ -1100,45 +1146,48 @@
       <w:proofErr w:type="spellStart"/>
       <w:proofErr w:type="gramEnd"/>
       <w:r>
-        <w:t>a.afternoonSlots</w:t>
+        <w:t>a.</w:t>
+      </w:r>
+      <w:r>
+        <w:t>evening</w:t>
+      </w:r>
+      <w:r>
+        <w:t>TaxiTime</w:t>
       </w:r>
       <w:proofErr w:type="spellEnd"/>
       <w:r>
-        <w:t>)</w:t>
-      </w:r>
-      <w:r>
-        <w:rPr>
-          <w:rStyle w:val="CommentReference"/>
-        </w:rPr>
-        <w:annotationRef/>
-      </w:r>
-      <w:r>
-        <w:rPr>
-          <w:rStyle w:val="CommentReference"/>
-        </w:rPr>
-        <w:annotationRef/>
-      </w:r>
+        <w:t xml:space="preserve"> != null)</w:t>
+      </w:r>
+    </w:p>
+    <w:p>
+      <w:pPr>
+        <w:pStyle w:val="CommentText"/>
+      </w:pPr>
     </w:p>
   </w:comment>
 </w:comments>
 </file>
 
 <file path=word/commentsExtended.xml><?xml version="1.0" encoding="utf-8"?>
-<w15:commentsEx xmlns:wpc="http://schemas.microsoft.com/office/word/2010/wordprocessingCanvas" xmlns:mc="http://schemas.openxmlformats.org/markup-compatibility/2006" xmlns:o="urn:schemas-microsoft-com:office:office" xmlns:r="http://schemas.openxmlformats.org/officeDocument/2006/relationships" xmlns:m="http://schemas.openxmlformats.org/officeDocument/2006/math" xmlns:v="urn:schemas-microsoft-com:vml" xmlns:wp14="http://schemas.microsoft.com/office/word/2010/wordprocessingDrawing" xmlns:wp="http://schemas.openxmlformats.org/drawingml/2006/wordprocessingDrawing" xmlns:w10="urn:schemas-microsoft-com:office:word" xmlns:w="http://schemas.openxmlformats.org/wordprocessingml/2006/main" xmlns:w14="http://schemas.microsoft.com/office/word/2010/wordml" xmlns:w15="http://schemas.microsoft.com/office/word/2012/wordml" xmlns:wpg="http://schemas.microsoft.com/office/word/2010/wordprocessingGroup" xmlns:wpi="http://schemas.microsoft.com/office/word/2010/wordprocessingInk" xmlns:wne="http://schemas.microsoft.com/office/word/2006/wordml" xmlns:wps="http://schemas.microsoft.com/office/word/2010/wordprocessingShape" mc:Ignorable="w14 w15 wp14">
+<w15:commentsEx xmlns:wpc="http://schemas.microsoft.com/office/word/2010/wordprocessingCanvas" xmlns:cx="http://schemas.microsoft.com/office/drawing/2014/chartex" xmlns:cx1="http://schemas.microsoft.com/office/drawing/2015/9/8/chartex" xmlns:cx2="http://schemas.microsoft.com/office/drawing/2015/10/21/chartex" xmlns:cx3="http://schemas.microsoft.com/office/drawing/2016/5/9/chartex" xmlns:cx4="http://schemas.microsoft.com/office/drawing/2016/5/10/chartex" xmlns:cx5="http://schemas.microsoft.com/office/drawing/2016/5/11/chartex" xmlns:cx6="http://schemas.microsoft.com/office/drawing/2016/5/12/chartex" xmlns:cx7="http://schemas.microsoft.com/office/drawing/2016/5/13/chartex" xmlns:cx8="http://schemas.microsoft.com/office/drawing/2016/5/14/chartex" xmlns:mc="http://schemas.openxmlformats.org/markup-compatibility/2006" xmlns:aink="http://schemas.microsoft.com/office/drawing/2016/ink" xmlns:am3d="http://schemas.microsoft.com/office/drawing/2017/model3d" xmlns:o="urn:schemas-microsoft-com:office:office" xmlns:r="http://schemas.openxmlformats.org/officeDocument/2006/relationships" xmlns:m="http://schemas.openxmlformats.org/officeDocument/2006/math" xmlns:v="urn:schemas-microsoft-com:vml" xmlns:wp14="http://schemas.microsoft.com/office/word/2010/wordprocessingDrawing" xmlns:wp="http://schemas.openxmlformats.org/drawingml/2006/wordprocessingDrawing" xmlns:w10="urn:schemas-microsoft-com:office:word" xmlns:w="http://schemas.openxmlformats.org/wordprocessingml/2006/main" xmlns:w14="http://schemas.microsoft.com/office/word/2010/wordml" xmlns:w15="http://schemas.microsoft.com/office/word/2012/wordml" xmlns:w16cid="http://schemas.microsoft.com/office/word/2016/wordml/cid" xmlns:w16se="http://schemas.microsoft.com/office/word/2015/wordml/symex" xmlns:wpg="http://schemas.microsoft.com/office/word/2010/wordprocessingGroup" xmlns:wpi="http://schemas.microsoft.com/office/word/2010/wordprocessingInk" xmlns:wne="http://schemas.microsoft.com/office/word/2006/wordml" xmlns:wps="http://schemas.microsoft.com/office/word/2010/wordprocessingShape" mc:Ignorable="w14 w15 w16se w16cid wp14">
+  <w15:commentEx w15:paraId="2D422D21" w15:done="0"/>
   <w15:commentEx w15:paraId="7849502A" w15:done="0"/>
   <w15:commentEx w15:paraId="0A418092" w15:done="0"/>
+  <w15:commentEx w15:paraId="79C836A7" w15:done="0"/>
 </w15:commentsEx>
 </file>
 
 <file path=word/commentsIds.xml><?xml version="1.0" encoding="utf-8"?>
-<w16cid:commentsIds xmlns:mc="http://schemas.openxmlformats.org/markup-compatibility/2006" xmlns:w16cid="http://schemas.microsoft.com/office/word/2016/wordml/cid" mc:Ignorable="w16cid">
+<w16cid:commentsIds xmlns:wpc="http://schemas.microsoft.com/office/word/2010/wordprocessingCanvas" xmlns:cx="http://schemas.microsoft.com/office/drawing/2014/chartex" xmlns:cx1="http://schemas.microsoft.com/office/drawing/2015/9/8/chartex" xmlns:cx2="http://schemas.microsoft.com/office/drawing/2015/10/21/chartex" xmlns:cx3="http://schemas.microsoft.com/office/drawing/2016/5/9/chartex" xmlns:cx4="http://schemas.microsoft.com/office/drawing/2016/5/10/chartex" xmlns:cx5="http://schemas.microsoft.com/office/drawing/2016/5/11/chartex" xmlns:cx6="http://schemas.microsoft.com/office/drawing/2016/5/12/chartex" xmlns:cx7="http://schemas.microsoft.com/office/drawing/2016/5/13/chartex" xmlns:cx8="http://schemas.microsoft.com/office/drawing/2016/5/14/chartex" xmlns:mc="http://schemas.openxmlformats.org/markup-compatibility/2006" xmlns:aink="http://schemas.microsoft.com/office/drawing/2016/ink" xmlns:am3d="http://schemas.microsoft.com/office/drawing/2017/model3d" xmlns:o="urn:schemas-microsoft-com:office:office" xmlns:r="http://schemas.openxmlformats.org/officeDocument/2006/relationships" xmlns:m="http://schemas.openxmlformats.org/officeDocument/2006/math" xmlns:v="urn:schemas-microsoft-com:vml" xmlns:wp14="http://schemas.microsoft.com/office/word/2010/wordprocessingDrawing" xmlns:wp="http://schemas.openxmlformats.org/drawingml/2006/wordprocessingDrawing" xmlns:w10="urn:schemas-microsoft-com:office:word" xmlns:w="http://schemas.openxmlformats.org/wordprocessingml/2006/main" xmlns:w14="http://schemas.microsoft.com/office/word/2010/wordml" xmlns:w15="http://schemas.microsoft.com/office/word/2012/wordml" xmlns:w16cid="http://schemas.microsoft.com/office/word/2016/wordml/cid" xmlns:w16se="http://schemas.microsoft.com/office/word/2015/wordml/symex" xmlns:wpg="http://schemas.microsoft.com/office/word/2010/wordprocessingGroup" xmlns:wpi="http://schemas.microsoft.com/office/word/2010/wordprocessingInk" xmlns:wne="http://schemas.microsoft.com/office/word/2006/wordml" xmlns:wps="http://schemas.microsoft.com/office/word/2010/wordprocessingShape" mc:Ignorable="w14 w15 w16se w16cid wp14">
+  <w16cid:commentId w16cid:paraId="2D422D21" w16cid:durableId="1F5A2A6E"/>
+  <w16cid:commentId w16cid:paraId="7849502A" w16cid:durableId="1F5A2A60"/>
   <w16cid:commentId w16cid:paraId="0A418092" w16cid:durableId="6AA219A9"/>
-  <w16cid:commentId w16cid:paraId="126B0D78" w16cid:durableId="5B535AF6"/>
+  <w16cid:commentId w16cid:paraId="79C836A7" w16cid:durableId="1F5A2A9F"/>
 </w16cid:commentsIds>
 </file>
 
 <file path=word/endnotes.xml><?xml version="1.0" encoding="utf-8"?>
-<w:endnotes xmlns:wpc="http://schemas.microsoft.com/office/word/2010/wordprocessingCanvas" xmlns:mc="http://schemas.openxmlformats.org/markup-compatibility/2006" xmlns:o="urn:schemas-microsoft-com:office:office" xmlns:r="http://schemas.openxmlformats.org/officeDocument/2006/relationships" xmlns:m="http://schemas.openxmlformats.org/officeDocument/2006/math" xmlns:v="urn:schemas-microsoft-com:vml" xmlns:wp14="http://schemas.microsoft.com/office/word/2010/wordprocessingDrawing" xmlns:wp="http://schemas.openxmlformats.org/drawingml/2006/wordprocessingDrawing" xmlns:w10="urn:schemas-microsoft-com:office:word" xmlns:w="http://schemas.openxmlformats.org/wordprocessingml/2006/main" xmlns:w14="http://schemas.microsoft.com/office/word/2010/wordml" xmlns:w15="http://schemas.microsoft.com/office/word/2012/wordml" xmlns:wpg="http://schemas.microsoft.com/office/word/2010/wordprocessingGroup" xmlns:wpi="http://schemas.microsoft.com/office/word/2010/wordprocessingInk" xmlns:wne="http://schemas.microsoft.com/office/word/2006/wordml" xmlns:wps="http://schemas.microsoft.com/office/word/2010/wordprocessingShape" mc:Ignorable="w14 w15 wp14">
+<w:endnotes xmlns:wpc="http://schemas.microsoft.com/office/word/2010/wordprocessingCanvas" xmlns:cx="http://schemas.microsoft.com/office/drawing/2014/chartex" xmlns:cx1="http://schemas.microsoft.com/office/drawing/2015/9/8/chartex" xmlns:cx2="http://schemas.microsoft.com/office/drawing/2015/10/21/chartex" xmlns:cx3="http://schemas.microsoft.com/office/drawing/2016/5/9/chartex" xmlns:cx4="http://schemas.microsoft.com/office/drawing/2016/5/10/chartex" xmlns:cx5="http://schemas.microsoft.com/office/drawing/2016/5/11/chartex" xmlns:cx6="http://schemas.microsoft.com/office/drawing/2016/5/12/chartex" xmlns:cx7="http://schemas.microsoft.com/office/drawing/2016/5/13/chartex" xmlns:cx8="http://schemas.microsoft.com/office/drawing/2016/5/14/chartex" xmlns:mc="http://schemas.openxmlformats.org/markup-compatibility/2006" xmlns:aink="http://schemas.microsoft.com/office/drawing/2016/ink" xmlns:am3d="http://schemas.microsoft.com/office/drawing/2017/model3d" xmlns:o="urn:schemas-microsoft-com:office:office" xmlns:r="http://schemas.openxmlformats.org/officeDocument/2006/relationships" xmlns:m="http://schemas.openxmlformats.org/officeDocument/2006/math" xmlns:v="urn:schemas-microsoft-com:vml" xmlns:wp14="http://schemas.microsoft.com/office/word/2010/wordprocessingDrawing" xmlns:wp="http://schemas.openxmlformats.org/drawingml/2006/wordprocessingDrawing" xmlns:w10="urn:schemas-microsoft-com:office:word" xmlns:w="http://schemas.openxmlformats.org/wordprocessingml/2006/main" xmlns:w14="http://schemas.microsoft.com/office/word/2010/wordml" xmlns:w15="http://schemas.microsoft.com/office/word/2012/wordml" xmlns:w16cid="http://schemas.microsoft.com/office/word/2016/wordml/cid" xmlns:w16se="http://schemas.microsoft.com/office/word/2015/wordml/symex" xmlns:wpg="http://schemas.microsoft.com/office/word/2010/wordprocessingGroup" xmlns:wpi="http://schemas.microsoft.com/office/word/2010/wordprocessingInk" xmlns:wne="http://schemas.microsoft.com/office/word/2006/wordml" xmlns:wps="http://schemas.microsoft.com/office/word/2010/wordprocessingShape" mc:Ignorable="w14 w15 w16se w16cid wp14">
   <w:endnote w:type="separator" w:id="-1">
     <w:p>
       <w:pPr>
@@ -1163,7 +1212,7 @@
 </file>
 
 <file path=word/footer1.xml><?xml version="1.0" encoding="utf-8"?>
-<w:ftr xmlns:wpc="http://schemas.microsoft.com/office/word/2010/wordprocessingCanvas" xmlns:mc="http://schemas.openxmlformats.org/markup-compatibility/2006" xmlns:o="urn:schemas-microsoft-com:office:office" xmlns:r="http://schemas.openxmlformats.org/officeDocument/2006/relationships" xmlns:m="http://schemas.openxmlformats.org/officeDocument/2006/math" xmlns:v="urn:schemas-microsoft-com:vml" xmlns:wp14="http://schemas.microsoft.com/office/word/2010/wordprocessingDrawing" xmlns:wp="http://schemas.openxmlformats.org/drawingml/2006/wordprocessingDrawing" xmlns:w10="urn:schemas-microsoft-com:office:word" xmlns:w="http://schemas.openxmlformats.org/wordprocessingml/2006/main" xmlns:w14="http://schemas.microsoft.com/office/word/2010/wordml" xmlns:w15="http://schemas.microsoft.com/office/word/2012/wordml" xmlns:wpg="http://schemas.microsoft.com/office/word/2010/wordprocessingGroup" xmlns:wpi="http://schemas.microsoft.com/office/word/2010/wordprocessingInk" xmlns:wne="http://schemas.microsoft.com/office/word/2006/wordml" xmlns:wps="http://schemas.microsoft.com/office/word/2010/wordprocessingShape" mc:Ignorable="w14 w15 wp14">
+<w:ftr xmlns:wpc="http://schemas.microsoft.com/office/word/2010/wordprocessingCanvas" xmlns:cx="http://schemas.microsoft.com/office/drawing/2014/chartex" xmlns:cx1="http://schemas.microsoft.com/office/drawing/2015/9/8/chartex" xmlns:cx2="http://schemas.microsoft.com/office/drawing/2015/10/21/chartex" xmlns:cx3="http://schemas.microsoft.com/office/drawing/2016/5/9/chartex" xmlns:cx4="http://schemas.microsoft.com/office/drawing/2016/5/10/chartex" xmlns:cx5="http://schemas.microsoft.com/office/drawing/2016/5/11/chartex" xmlns:cx6="http://schemas.microsoft.com/office/drawing/2016/5/12/chartex" xmlns:cx7="http://schemas.microsoft.com/office/drawing/2016/5/13/chartex" xmlns:cx8="http://schemas.microsoft.com/office/drawing/2016/5/14/chartex" xmlns:mc="http://schemas.openxmlformats.org/markup-compatibility/2006" xmlns:aink="http://schemas.microsoft.com/office/drawing/2016/ink" xmlns:am3d="http://schemas.microsoft.com/office/drawing/2017/model3d" xmlns:o="urn:schemas-microsoft-com:office:office" xmlns:r="http://schemas.openxmlformats.org/officeDocument/2006/relationships" xmlns:m="http://schemas.openxmlformats.org/officeDocument/2006/math" xmlns:v="urn:schemas-microsoft-com:vml" xmlns:wp14="http://schemas.microsoft.com/office/word/2010/wordprocessingDrawing" xmlns:wp="http://schemas.openxmlformats.org/drawingml/2006/wordprocessingDrawing" xmlns:w10="urn:schemas-microsoft-com:office:word" xmlns:w="http://schemas.openxmlformats.org/wordprocessingml/2006/main" xmlns:w14="http://schemas.microsoft.com/office/word/2010/wordml" xmlns:w15="http://schemas.microsoft.com/office/word/2012/wordml" xmlns:w16cid="http://schemas.microsoft.com/office/word/2016/wordml/cid" xmlns:w16se="http://schemas.microsoft.com/office/word/2015/wordml/symex" xmlns:wpg="http://schemas.microsoft.com/office/word/2010/wordprocessingGroup" xmlns:wpi="http://schemas.microsoft.com/office/word/2010/wordprocessingInk" xmlns:wne="http://schemas.microsoft.com/office/word/2006/wordml" xmlns:wps="http://schemas.microsoft.com/office/word/2010/wordprocessingShape" mc:Ignorable="w14 w15 w16se w16cid wp14">
   <w:tbl>
     <w:tblPr>
       <w:tblStyle w:val="TableGrid"/>
@@ -1235,7 +1284,7 @@
 </file>
 
 <file path=word/footnotes.xml><?xml version="1.0" encoding="utf-8"?>
-<w:footnotes xmlns:wpc="http://schemas.microsoft.com/office/word/2010/wordprocessingCanvas" xmlns:mc="http://schemas.openxmlformats.org/markup-compatibility/2006" xmlns:o="urn:schemas-microsoft-com:office:office" xmlns:r="http://schemas.openxmlformats.org/officeDocument/2006/relationships" xmlns:m="http://schemas.openxmlformats.org/officeDocument/2006/math" xmlns:v="urn:schemas-microsoft-com:vml" xmlns:wp14="http://schemas.microsoft.com/office/word/2010/wordprocessingDrawing" xmlns:wp="http://schemas.openxmlformats.org/drawingml/2006/wordprocessingDrawing" xmlns:w10="urn:schemas-microsoft-com:office:word" xmlns:w="http://schemas.openxmlformats.org/wordprocessingml/2006/main" xmlns:w14="http://schemas.microsoft.com/office/word/2010/wordml" xmlns:w15="http://schemas.microsoft.com/office/word/2012/wordml" xmlns:wpg="http://schemas.microsoft.com/office/word/2010/wordprocessingGroup" xmlns:wpi="http://schemas.microsoft.com/office/word/2010/wordprocessingInk" xmlns:wne="http://schemas.microsoft.com/office/word/2006/wordml" xmlns:wps="http://schemas.microsoft.com/office/word/2010/wordprocessingShape" mc:Ignorable="w14 w15 wp14">
+<w:footnotes xmlns:wpc="http://schemas.microsoft.com/office/word/2010/wordprocessingCanvas" xmlns:cx="http://schemas.microsoft.com/office/drawing/2014/chartex" xmlns:cx1="http://schemas.microsoft.com/office/drawing/2015/9/8/chartex" xmlns:cx2="http://schemas.microsoft.com/office/drawing/2015/10/21/chartex" xmlns:cx3="http://schemas.microsoft.com/office/drawing/2016/5/9/chartex" xmlns:cx4="http://schemas.microsoft.com/office/drawing/2016/5/10/chartex" xmlns:cx5="http://schemas.microsoft.com/office/drawing/2016/5/11/chartex" xmlns:cx6="http://schemas.microsoft.com/office/drawing/2016/5/12/chartex" xmlns:cx7="http://schemas.microsoft.com/office/drawing/2016/5/13/chartex" xmlns:cx8="http://schemas.microsoft.com/office/drawing/2016/5/14/chartex" xmlns:mc="http://schemas.openxmlformats.org/markup-compatibility/2006" xmlns:aink="http://schemas.microsoft.com/office/drawing/2016/ink" xmlns:am3d="http://schemas.microsoft.com/office/drawing/2017/model3d" xmlns:o="urn:schemas-microsoft-com:office:office" xmlns:r="http://schemas.openxmlformats.org/officeDocument/2006/relationships" xmlns:m="http://schemas.openxmlformats.org/officeDocument/2006/math" xmlns:v="urn:schemas-microsoft-com:vml" xmlns:wp14="http://schemas.microsoft.com/office/word/2010/wordprocessingDrawing" xmlns:wp="http://schemas.openxmlformats.org/drawingml/2006/wordprocessingDrawing" xmlns:w10="urn:schemas-microsoft-com:office:word" xmlns:w="http://schemas.openxmlformats.org/wordprocessingml/2006/main" xmlns:w14="http://schemas.microsoft.com/office/word/2010/wordml" xmlns:w15="http://schemas.microsoft.com/office/word/2012/wordml" xmlns:w16cid="http://schemas.microsoft.com/office/word/2016/wordml/cid" xmlns:w16se="http://schemas.microsoft.com/office/word/2015/wordml/symex" xmlns:wpg="http://schemas.microsoft.com/office/word/2010/wordprocessingGroup" xmlns:wpi="http://schemas.microsoft.com/office/word/2010/wordprocessingInk" xmlns:wne="http://schemas.microsoft.com/office/word/2006/wordml" xmlns:wps="http://schemas.microsoft.com/office/word/2010/wordprocessingShape" mc:Ignorable="w14 w15 w16se w16cid wp14">
   <w:footnote w:type="separator" w:id="-1">
     <w:p>
       <w:pPr>
@@ -1260,7 +1309,7 @@
 </file>
 
 <file path=word/header1.xml><?xml version="1.0" encoding="utf-8"?>
-<w:hdr xmlns:wpc="http://schemas.microsoft.com/office/word/2010/wordprocessingCanvas" xmlns:mc="http://schemas.openxmlformats.org/markup-compatibility/2006" xmlns:o="urn:schemas-microsoft-com:office:office" xmlns:r="http://schemas.openxmlformats.org/officeDocument/2006/relationships" xmlns:m="http://schemas.openxmlformats.org/officeDocument/2006/math" xmlns:v="urn:schemas-microsoft-com:vml" xmlns:wp14="http://schemas.microsoft.com/office/word/2010/wordprocessingDrawing" xmlns:wp="http://schemas.openxmlformats.org/drawingml/2006/wordprocessingDrawing" xmlns:w10="urn:schemas-microsoft-com:office:word" xmlns:w="http://schemas.openxmlformats.org/wordprocessingml/2006/main" xmlns:w14="http://schemas.microsoft.com/office/word/2010/wordml" xmlns:w15="http://schemas.microsoft.com/office/word/2012/wordml" xmlns:wpg="http://schemas.microsoft.com/office/word/2010/wordprocessingGroup" xmlns:wpi="http://schemas.microsoft.com/office/word/2010/wordprocessingInk" xmlns:wne="http://schemas.microsoft.com/office/word/2006/wordml" xmlns:wps="http://schemas.microsoft.com/office/word/2010/wordprocessingShape" mc:Ignorable="w14 w15 wp14">
+<w:hdr xmlns:wpc="http://schemas.microsoft.com/office/word/2010/wordprocessingCanvas" xmlns:cx="http://schemas.microsoft.com/office/drawing/2014/chartex" xmlns:cx1="http://schemas.microsoft.com/office/drawing/2015/9/8/chartex" xmlns:cx2="http://schemas.microsoft.com/office/drawing/2015/10/21/chartex" xmlns:cx3="http://schemas.microsoft.com/office/drawing/2016/5/9/chartex" xmlns:cx4="http://schemas.microsoft.com/office/drawing/2016/5/10/chartex" xmlns:cx5="http://schemas.microsoft.com/office/drawing/2016/5/11/chartex" xmlns:cx6="http://schemas.microsoft.com/office/drawing/2016/5/12/chartex" xmlns:cx7="http://schemas.microsoft.com/office/drawing/2016/5/13/chartex" xmlns:cx8="http://schemas.microsoft.com/office/drawing/2016/5/14/chartex" xmlns:mc="http://schemas.openxmlformats.org/markup-compatibility/2006" xmlns:aink="http://schemas.microsoft.com/office/drawing/2016/ink" xmlns:am3d="http://schemas.microsoft.com/office/drawing/2017/model3d" xmlns:o="urn:schemas-microsoft-com:office:office" xmlns:r="http://schemas.openxmlformats.org/officeDocument/2006/relationships" xmlns:m="http://schemas.openxmlformats.org/officeDocument/2006/math" xmlns:v="urn:schemas-microsoft-com:vml" xmlns:wp14="http://schemas.microsoft.com/office/word/2010/wordprocessingDrawing" xmlns:wp="http://schemas.openxmlformats.org/drawingml/2006/wordprocessingDrawing" xmlns:w10="urn:schemas-microsoft-com:office:word" xmlns:w="http://schemas.openxmlformats.org/wordprocessingml/2006/main" xmlns:w14="http://schemas.microsoft.com/office/word/2010/wordml" xmlns:w15="http://schemas.microsoft.com/office/word/2012/wordml" xmlns:w16cid="http://schemas.microsoft.com/office/word/2016/wordml/cid" xmlns:w16se="http://schemas.microsoft.com/office/word/2015/wordml/symex" xmlns:wpg="http://schemas.microsoft.com/office/word/2010/wordprocessingGroup" xmlns:wpi="http://schemas.microsoft.com/office/word/2010/wordprocessingInk" xmlns:wne="http://schemas.microsoft.com/office/word/2006/wordml" xmlns:wps="http://schemas.microsoft.com/office/word/2010/wordprocessingShape" mc:Ignorable="w14 w15 w16se w16cid wp14">
   <w:p>
     <w:pPr>
       <w:pStyle w:val="Header"/>
@@ -1598,7 +1647,11 @@
         </mc:Choice>
         <mc:Fallback>
           <w:pict>
-            <v:shape w14:anchorId="79290374" id="Text Box 1" o:spid="_x0000_s1027" type="#_x0000_t202" style="position:absolute;margin-left:17pt;margin-top:323.85pt;width:12.75pt;height:418.4pt;z-index:251666432;visibility:visible;mso-wrap-style:square;mso-width-percent:0;mso-height-percent:0;mso-wrap-distance-left:9pt;mso-wrap-distance-top:0;mso-wrap-distance-right:9pt;mso-wrap-distance-bottom:0;mso-position-horizontal:absolute;mso-position-horizontal-relative:page;mso-position-vertical:absolute;mso-position-vertical-relative:page;mso-width-percent:0;mso-height-percent:0;mso-width-relative:margin;mso-height-relative:margin;v-text-anchor:top" o:gfxdata="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" filled="f" stroked="f" strokeweight=".5pt">
+            <v:shapetype w14:anchorId="79290374" id="_x0000_t202" coordsize="21600,21600" o:spt="202" path="m,l,21600r21600,l21600,xe">
+              <v:stroke joinstyle="miter"/>
+              <v:path gradientshapeok="t" o:connecttype="rect"/>
+            </v:shapetype>
+            <v:shape id="Text Box 1" o:spid="_x0000_s1027" type="#_x0000_t202" style="position:absolute;margin-left:17pt;margin-top:323.85pt;width:12.75pt;height:418.4pt;z-index:251666432;visibility:visible;mso-wrap-style:square;mso-width-percent:0;mso-height-percent:0;mso-wrap-distance-left:9pt;mso-wrap-distance-top:0;mso-wrap-distance-right:9pt;mso-wrap-distance-bottom:0;mso-position-horizontal:absolute;mso-position-horizontal-relative:page;mso-position-vertical:absolute;mso-position-vertical-relative:page;mso-width-percent:0;mso-height-percent:0;mso-width-relative:margin;mso-height-relative:margin;v-text-anchor:top" o:gfxdata="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" filled="f" stroked="f" strokeweight=".5pt">
               <v:textbox inset="0,0,0,0">
                 <w:txbxContent>
                   <w:tbl>
@@ -1676,7 +1729,7 @@
 </file>
 
 <file path=word/numbering.xml><?xml version="1.0" encoding="utf-8"?>
-<w:numbering xmlns:wpc="http://schemas.microsoft.com/office/word/2010/wordprocessingCanvas" xmlns:mc="http://schemas.openxmlformats.org/markup-compatibility/2006" xmlns:o="urn:schemas-microsoft-com:office:office" xmlns:r="http://schemas.openxmlformats.org/officeDocument/2006/relationships" xmlns:m="http://schemas.openxmlformats.org/officeDocument/2006/math" xmlns:v="urn:schemas-microsoft-com:vml" xmlns:wp14="http://schemas.microsoft.com/office/word/2010/wordprocessingDrawing" xmlns:wp="http://schemas.openxmlformats.org/drawingml/2006/wordprocessingDrawing" xmlns:w10="urn:schemas-microsoft-com:office:word" xmlns:w="http://schemas.openxmlformats.org/wordprocessingml/2006/main" xmlns:w14="http://schemas.microsoft.com/office/word/2010/wordml" xmlns:w15="http://schemas.microsoft.com/office/word/2012/wordml" xmlns:wpg="http://schemas.microsoft.com/office/word/2010/wordprocessingGroup" xmlns:wpi="http://schemas.microsoft.com/office/word/2010/wordprocessingInk" xmlns:wne="http://schemas.microsoft.com/office/word/2006/wordml" xmlns:wps="http://schemas.microsoft.com/office/word/2010/wordprocessingShape" mc:Ignorable="w14 w15 wp14">
+<w:numbering xmlns:wpc="http://schemas.microsoft.com/office/word/2010/wordprocessingCanvas" xmlns:cx="http://schemas.microsoft.com/office/drawing/2014/chartex" xmlns:cx1="http://schemas.microsoft.com/office/drawing/2015/9/8/chartex" xmlns:cx2="http://schemas.microsoft.com/office/drawing/2015/10/21/chartex" xmlns:cx3="http://schemas.microsoft.com/office/drawing/2016/5/9/chartex" xmlns:cx4="http://schemas.microsoft.com/office/drawing/2016/5/10/chartex" xmlns:cx5="http://schemas.microsoft.com/office/drawing/2016/5/11/chartex" xmlns:cx6="http://schemas.microsoft.com/office/drawing/2016/5/12/chartex" xmlns:cx7="http://schemas.microsoft.com/office/drawing/2016/5/13/chartex" xmlns:cx8="http://schemas.microsoft.com/office/drawing/2016/5/14/chartex" xmlns:mc="http://schemas.openxmlformats.org/markup-compatibility/2006" xmlns:aink="http://schemas.microsoft.com/office/drawing/2016/ink" xmlns:am3d="http://schemas.microsoft.com/office/drawing/2017/model3d" xmlns:o="urn:schemas-microsoft-com:office:office" xmlns:r="http://schemas.openxmlformats.org/officeDocument/2006/relationships" xmlns:m="http://schemas.openxmlformats.org/officeDocument/2006/math" xmlns:v="urn:schemas-microsoft-com:vml" xmlns:wp14="http://schemas.microsoft.com/office/word/2010/wordprocessingDrawing" xmlns:wp="http://schemas.openxmlformats.org/drawingml/2006/wordprocessingDrawing" xmlns:w10="urn:schemas-microsoft-com:office:word" xmlns:w="http://schemas.openxmlformats.org/wordprocessingml/2006/main" xmlns:w14="http://schemas.microsoft.com/office/word/2010/wordml" xmlns:w15="http://schemas.microsoft.com/office/word/2012/wordml" xmlns:w16cid="http://schemas.microsoft.com/office/word/2016/wordml/cid" xmlns:w16se="http://schemas.microsoft.com/office/word/2015/wordml/symex" xmlns:wpg="http://schemas.microsoft.com/office/word/2010/wordprocessingGroup" xmlns:wpi="http://schemas.microsoft.com/office/word/2010/wordprocessingInk" xmlns:wne="http://schemas.microsoft.com/office/word/2006/wordml" xmlns:wps="http://schemas.microsoft.com/office/word/2010/wordprocessingShape" mc:Ignorable="w14 w15 w16se w16cid wp14">
   <w:abstractNum w:abstractNumId="0" w15:restartNumberingAfterBreak="0">
     <w:nsid w:val="FFFFFF7C"/>
     <w:multiLevelType w:val="singleLevel"/>
@@ -2408,7 +2461,10 @@
 </file>
 
 <file path=word/people.xml><?xml version="1.0" encoding="utf-8"?>
-<w15:people xmlns:wpc="http://schemas.microsoft.com/office/word/2010/wordprocessingCanvas" xmlns:mc="http://schemas.openxmlformats.org/markup-compatibility/2006" xmlns:o="urn:schemas-microsoft-com:office:office" xmlns:r="http://schemas.openxmlformats.org/officeDocument/2006/relationships" xmlns:m="http://schemas.openxmlformats.org/officeDocument/2006/math" xmlns:v="urn:schemas-microsoft-com:vml" xmlns:wp14="http://schemas.microsoft.com/office/word/2010/wordprocessingDrawing" xmlns:wp="http://schemas.openxmlformats.org/drawingml/2006/wordprocessingDrawing" xmlns:w10="urn:schemas-microsoft-com:office:word" xmlns:w="http://schemas.openxmlformats.org/wordprocessingml/2006/main" xmlns:w14="http://schemas.microsoft.com/office/word/2010/wordml" xmlns:w15="http://schemas.microsoft.com/office/word/2012/wordml" xmlns:wpg="http://schemas.microsoft.com/office/word/2010/wordprocessingGroup" xmlns:wpi="http://schemas.microsoft.com/office/word/2010/wordprocessingInk" xmlns:wne="http://schemas.microsoft.com/office/word/2006/wordml" xmlns:wps="http://schemas.microsoft.com/office/word/2010/wordprocessingShape" mc:Ignorable="w14 w15 wp14">
+<w15:people xmlns:wpc="http://schemas.microsoft.com/office/word/2010/wordprocessingCanvas" xmlns:cx="http://schemas.microsoft.com/office/drawing/2014/chartex" xmlns:cx1="http://schemas.microsoft.com/office/drawing/2015/9/8/chartex" xmlns:cx2="http://schemas.microsoft.com/office/drawing/2015/10/21/chartex" xmlns:cx3="http://schemas.microsoft.com/office/drawing/2016/5/9/chartex" xmlns:cx4="http://schemas.microsoft.com/office/drawing/2016/5/10/chartex" xmlns:cx5="http://schemas.microsoft.com/office/drawing/2016/5/11/chartex" xmlns:cx6="http://schemas.microsoft.com/office/drawing/2016/5/12/chartex" xmlns:cx7="http://schemas.microsoft.com/office/drawing/2016/5/13/chartex" xmlns:cx8="http://schemas.microsoft.com/office/drawing/2016/5/14/chartex" xmlns:mc="http://schemas.openxmlformats.org/markup-compatibility/2006" xmlns:aink="http://schemas.microsoft.com/office/drawing/2016/ink" xmlns:am3d="http://schemas.microsoft.com/office/drawing/2017/model3d" xmlns:o="urn:schemas-microsoft-com:office:office" xmlns:r="http://schemas.openxmlformats.org/officeDocument/2006/relationships" xmlns:m="http://schemas.openxmlformats.org/officeDocument/2006/math" xmlns:v="urn:schemas-microsoft-com:vml" xmlns:wp14="http://schemas.microsoft.com/office/word/2010/wordprocessingDrawing" xmlns:wp="http://schemas.openxmlformats.org/drawingml/2006/wordprocessingDrawing" xmlns:w10="urn:schemas-microsoft-com:office:word" xmlns:w="http://schemas.openxmlformats.org/wordprocessingml/2006/main" xmlns:w14="http://schemas.microsoft.com/office/word/2010/wordml" xmlns:w15="http://schemas.microsoft.com/office/word/2012/wordml" xmlns:w16cid="http://schemas.microsoft.com/office/word/2016/wordml/cid" xmlns:w16se="http://schemas.microsoft.com/office/word/2015/wordml/symex" xmlns:wpg="http://schemas.microsoft.com/office/word/2010/wordprocessingGroup" xmlns:wpi="http://schemas.microsoft.com/office/word/2010/wordprocessingInk" xmlns:wne="http://schemas.microsoft.com/office/word/2006/wordml" xmlns:wps="http://schemas.microsoft.com/office/word/2010/wordprocessingShape" mc:Ignorable="w14 w15 w16se w16cid wp14">
+  <w15:person w15:author="Joffrey BION [2]">
+    <w15:presenceInfo w15:providerId="None" w15:userId="Joffrey BION"/>
+  </w15:person>
   <w15:person w15:author="Joffrey BION">
     <w15:presenceInfo w15:providerId="AD" w15:userId="S-1-5-21-3464818688-2737370279-2985286684-253701"/>
   </w15:person>
@@ -2416,7 +2472,7 @@
 </file>
 
 <file path=word/styles.xml><?xml version="1.0" encoding="utf-8"?>
-<w:styles xmlns:mc="http://schemas.openxmlformats.org/markup-compatibility/2006" xmlns:r="http://schemas.openxmlformats.org/officeDocument/2006/relationships" xmlns:w="http://schemas.openxmlformats.org/wordprocessingml/2006/main" xmlns:w14="http://schemas.microsoft.com/office/word/2010/wordml" xmlns:w15="http://schemas.microsoft.com/office/word/2012/wordml" mc:Ignorable="w14 w15">
+<w:styles xmlns:mc="http://schemas.openxmlformats.org/markup-compatibility/2006" xmlns:r="http://schemas.openxmlformats.org/officeDocument/2006/relationships" xmlns:w="http://schemas.openxmlformats.org/wordprocessingml/2006/main" xmlns:w14="http://schemas.microsoft.com/office/word/2010/wordml" xmlns:w15="http://schemas.microsoft.com/office/word/2012/wordml" xmlns:w16cid="http://schemas.microsoft.com/office/word/2016/wordml/cid" xmlns:w16se="http://schemas.microsoft.com/office/word/2015/wordml/symex" mc:Ignorable="w14 w15 w16se w16cid">
   <w:docDefaults>
     <w:rPrDefault>
       <w:rPr>
@@ -2432,7 +2488,7 @@
       </w:pPr>
     </w:pPrDefault>
   </w:docDefaults>
-  <w:latentStyles w:defLockedState="0" w:defUIPriority="99" w:defSemiHidden="0" w:defUnhideWhenUsed="0" w:defQFormat="0" w:count="371">
+  <w:latentStyles w:defLockedState="0" w:defUIPriority="99" w:defSemiHidden="0" w:defUnhideWhenUsed="0" w:defQFormat="0" w:count="375">
     <w:lsdException w:name="Normal" w:uiPriority="0" w:qFormat="1"/>
     <w:lsdException w:name="heading 1" w:uiPriority="1" w:qFormat="1"/>
     <w:lsdException w:name="heading 2" w:uiPriority="1" w:qFormat="1"/>
@@ -2589,6 +2645,7 @@
     <w:lsdException w:name="Balloon Text" w:semiHidden="1" w:unhideWhenUsed="1"/>
     <w:lsdException w:name="Table Grid" w:uiPriority="59"/>
     <w:lsdException w:name="Table Theme" w:semiHidden="1" w:unhideWhenUsed="1"/>
+    <w:lsdException w:name="Placeholder Text" w:semiHidden="1"/>
     <w:lsdException w:name="No Spacing" w:semiHidden="1"/>
     <w:lsdException w:name="Light Shading" w:uiPriority="60"/>
     <w:lsdException w:name="Light List" w:uiPriority="61"/>
@@ -2803,6 +2860,10 @@
     <w:lsdException w:name="List Table 5 Dark Accent 6" w:uiPriority="50"/>
     <w:lsdException w:name="List Table 6 Colorful Accent 6" w:uiPriority="51"/>
     <w:lsdException w:name="List Table 7 Colorful Accent 6" w:uiPriority="52"/>
+    <w:lsdException w:name="Mention" w:semiHidden="1" w:unhideWhenUsed="1"/>
+    <w:lsdException w:name="Smart Hyperlink" w:semiHidden="1" w:unhideWhenUsed="1"/>
+    <w:lsdException w:name="Hashtag" w:semiHidden="1" w:unhideWhenUsed="1"/>
+    <w:lsdException w:name="Unresolved Mention" w:semiHidden="1" w:unhideWhenUsed="1"/>
   </w:latentStyles>
   <w:style w:type="paragraph" w:default="1" w:styleId="Normal">
     <w:name w:val="Normal"/>
@@ -4600,7 +4661,7 @@
 </file>
 
 <file path=customXml/itemProps1.xml><?xml version="1.0" encoding="utf-8"?>
-<ds:datastoreItem xmlns:ds="http://schemas.openxmlformats.org/officeDocument/2006/customXml" ds:itemID="{C1D4C4D0-B222-4AC3-A51C-9B1511DC6BF9}">
+<ds:datastoreItem xmlns:ds="http://schemas.openxmlformats.org/officeDocument/2006/customXml" ds:itemID="{1CEEE387-821B-4FB8-A7E2-BC3226283815}">
   <ds:schemaRefs>
     <ds:schemaRef ds:uri="http://schemas.openxmlformats.org/officeDocument/2006/bibliography"/>
   </ds:schemaRefs>

</xml_diff>